<commit_message>
tested with database implemention
</commit_message>
<xml_diff>
--- a/CPP/Documentation/CppLibraryProjectDocumentation.docx
+++ b/CPP/Documentation/CppLibraryProjectDocumentation.docx
@@ -14,7 +14,23 @@
           <w:color w:val="BFBFBF" w:themeColor="background1" w:themeShade="BF"/>
           <w:lang w:val="en-US"/>
         </w:rPr>
-        <w:t xml:space="preserve">Abbreviations used : </w:t>
+        <w:t xml:space="preserve">Abbreviations </w:t>
+      </w:r>
+      <w:proofErr w:type="gramStart"/>
+      <w:r>
+        <w:rPr>
+          <w:color w:val="BFBFBF" w:themeColor="background1" w:themeShade="BF"/>
+          <w:lang w:val="en-US"/>
+        </w:rPr>
+        <w:t>used :</w:t>
+      </w:r>
+      <w:proofErr w:type="gramEnd"/>
+      <w:r>
+        <w:rPr>
+          <w:color w:val="BFBFBF" w:themeColor="background1" w:themeShade="BF"/>
+          <w:lang w:val="en-US"/>
+        </w:rPr>
+        <w:t xml:space="preserve"> </w:t>
       </w:r>
     </w:p>
     <w:p>
@@ -190,8 +206,16 @@
         <w:rPr>
           <w:lang w:val="en-US"/>
         </w:rPr>
-        <w:t>Linked List:-</w:t>
-      </w:r>
+        <w:t xml:space="preserve">Linked </w:t>
+      </w:r>
+      <w:proofErr w:type="gramStart"/>
+      <w:r>
+        <w:rPr>
+          <w:lang w:val="en-US"/>
+        </w:rPr>
+        <w:t>List:-</w:t>
+      </w:r>
+      <w:proofErr w:type="gramEnd"/>
     </w:p>
     <w:p>
       <w:pPr>
@@ -218,7 +242,21 @@
         <w:rPr>
           <w:lang w:val="en-US"/>
         </w:rPr>
-        <w:t xml:space="preserve">Member function : insert(), </w:t>
+        <w:t xml:space="preserve">Member </w:t>
+      </w:r>
+      <w:proofErr w:type="gramStart"/>
+      <w:r>
+        <w:rPr>
+          <w:lang w:val="en-US"/>
+        </w:rPr>
+        <w:t>function :</w:t>
+      </w:r>
+      <w:proofErr w:type="gramEnd"/>
+      <w:r>
+        <w:rPr>
+          <w:lang w:val="en-US"/>
+        </w:rPr>
+        <w:t xml:space="preserve"> insert(), </w:t>
       </w:r>
       <w:proofErr w:type="spellStart"/>
       <w:r>
@@ -330,7 +368,21 @@
         <w:rPr>
           <w:lang w:val="en-US"/>
         </w:rPr>
-        <w:t xml:space="preserve">The insert() and </w:t>
+        <w:t xml:space="preserve">The </w:t>
+      </w:r>
+      <w:proofErr w:type="gramStart"/>
+      <w:r>
+        <w:rPr>
+          <w:lang w:val="en-US"/>
+        </w:rPr>
+        <w:t>insert(</w:t>
+      </w:r>
+      <w:proofErr w:type="gramEnd"/>
+      <w:r>
+        <w:rPr>
+          <w:lang w:val="en-US"/>
+        </w:rPr>
+        <w:t xml:space="preserve">) and </w:t>
       </w:r>
       <w:proofErr w:type="spellStart"/>
       <w:r>
@@ -413,6 +465,7 @@
         <w:t xml:space="preserve">The </w:t>
       </w:r>
       <w:proofErr w:type="spellStart"/>
+      <w:proofErr w:type="gramStart"/>
       <w:r>
         <w:rPr>
           <w:lang w:val="en-US"/>
@@ -424,7 +477,14 @@
         <w:rPr>
           <w:lang w:val="en-US"/>
         </w:rPr>
-        <w:t xml:space="preserve">() and the </w:t>
+        <w:t>(</w:t>
+      </w:r>
+      <w:proofErr w:type="gramEnd"/>
+      <w:r>
+        <w:rPr>
+          <w:lang w:val="en-US"/>
+        </w:rPr>
+        <w:t xml:space="preserve">) and the </w:t>
       </w:r>
       <w:proofErr w:type="spellStart"/>
       <w:r>
@@ -466,8 +526,18 @@
           <w:bCs/>
           <w:lang w:val="en-US"/>
         </w:rPr>
-        <w:t>#DONE  IMPLEMENTING</w:t>
-      </w:r>
+        <w:t>#</w:t>
+      </w:r>
+      <w:proofErr w:type="gramStart"/>
+      <w:r>
+        <w:rPr>
+          <w:b/>
+          <w:bCs/>
+          <w:lang w:val="en-US"/>
+        </w:rPr>
+        <w:t>DONE  IMPLEMENTING</w:t>
+      </w:r>
+      <w:proofErr w:type="gramEnd"/>
     </w:p>
     <w:p>
       <w:pPr>
@@ -490,6 +560,7 @@
         </w:rPr>
         <w:t xml:space="preserve">The </w:t>
       </w:r>
+      <w:proofErr w:type="gramStart"/>
       <w:r>
         <w:rPr>
           <w:lang w:val="en-US"/>
@@ -500,7 +571,14 @@
         <w:rPr>
           <w:lang w:val="en-US"/>
         </w:rPr>
-        <w:t>() method deletes the 1</w:t>
+        <w:t>(</w:t>
+      </w:r>
+      <w:proofErr w:type="gramEnd"/>
+      <w:r>
+        <w:rPr>
+          <w:lang w:val="en-US"/>
+        </w:rPr>
+        <w:t>) method deletes the 1</w:t>
       </w:r>
       <w:r>
         <w:rPr>
@@ -553,6 +631,7 @@
         <w:t xml:space="preserve">The </w:t>
       </w:r>
       <w:proofErr w:type="spellStart"/>
+      <w:proofErr w:type="gramStart"/>
       <w:r>
         <w:rPr>
           <w:lang w:val="en-US"/>
@@ -570,7 +649,14 @@
         <w:rPr>
           <w:lang w:val="en-US"/>
         </w:rPr>
-        <w:t>() method deletes the specified length of items as the argument to it from the beginning if no 2</w:t>
+        <w:t>(</w:t>
+      </w:r>
+      <w:proofErr w:type="gramEnd"/>
+      <w:r>
+        <w:rPr>
+          <w:lang w:val="en-US"/>
+        </w:rPr>
+        <w:t>) method deletes the specified length of items as the argument to it from the beginning if no 2</w:t>
       </w:r>
       <w:r>
         <w:rPr>
@@ -614,6 +700,7 @@
         <w:t xml:space="preserve">*there can be another overloaded definition for </w:t>
       </w:r>
       <w:proofErr w:type="spellStart"/>
+      <w:proofErr w:type="gramStart"/>
       <w:r>
         <w:rPr>
           <w:lang w:val="en-US"/>
@@ -631,7 +718,14 @@
         <w:rPr>
           <w:lang w:val="en-US"/>
         </w:rPr>
-        <w:t>()</w:t>
+        <w:t>(</w:t>
+      </w:r>
+      <w:proofErr w:type="gramEnd"/>
+      <w:r>
+        <w:rPr>
+          <w:lang w:val="en-US"/>
+        </w:rPr>
+        <w:t>)</w:t>
       </w:r>
     </w:p>
     <w:p>
@@ -656,6 +750,7 @@
         <w:t xml:space="preserve">The </w:t>
       </w:r>
       <w:proofErr w:type="spellStart"/>
+      <w:proofErr w:type="gramStart"/>
       <w:r>
         <w:rPr>
           <w:lang w:val="en-US"/>
@@ -673,7 +768,14 @@
         <w:rPr>
           <w:lang w:val="en-US"/>
         </w:rPr>
-        <w:t>() method simply deletes the</w:t>
+        <w:t>(</w:t>
+      </w:r>
+      <w:proofErr w:type="gramEnd"/>
+      <w:r>
+        <w:rPr>
+          <w:lang w:val="en-US"/>
+        </w:rPr>
+        <w:t>) method simply deletes the</w:t>
       </w:r>
       <w:r>
         <w:rPr>
@@ -704,6 +806,7 @@
         <w:t xml:space="preserve">The </w:t>
       </w:r>
       <w:proofErr w:type="spellStart"/>
+      <w:proofErr w:type="gramStart"/>
       <w:r>
         <w:rPr>
           <w:lang w:val="en-US"/>
@@ -721,13 +824,34 @@
         <w:rPr>
           <w:lang w:val="en-US"/>
         </w:rPr>
-        <w:t>() method deletes the length of items from the given position as in the argument list.</w:t>
-      </w:r>
-      <w:r>
-        <w:rPr>
-          <w:lang w:val="en-US"/>
-        </w:rPr>
-        <w:t xml:space="preserve"> Has two arguments – length of items , start index</w:t>
+        <w:t>(</w:t>
+      </w:r>
+      <w:proofErr w:type="gramEnd"/>
+      <w:r>
+        <w:rPr>
+          <w:lang w:val="en-US"/>
+        </w:rPr>
+        <w:t>) method deletes the length of items from the given position as in the argument list.</w:t>
+      </w:r>
+      <w:r>
+        <w:rPr>
+          <w:lang w:val="en-US"/>
+        </w:rPr>
+        <w:t xml:space="preserve"> Has two arguments – length of </w:t>
+      </w:r>
+      <w:proofErr w:type="gramStart"/>
+      <w:r>
+        <w:rPr>
+          <w:lang w:val="en-US"/>
+        </w:rPr>
+        <w:t>items ,</w:t>
+      </w:r>
+      <w:proofErr w:type="gramEnd"/>
+      <w:r>
+        <w:rPr>
+          <w:lang w:val="en-US"/>
+        </w:rPr>
+        <w:t xml:space="preserve"> start index</w:t>
       </w:r>
     </w:p>
     <w:p>
@@ -758,6 +882,7 @@
         <w:t xml:space="preserve">*implement a special method </w:t>
       </w:r>
       <w:proofErr w:type="spellStart"/>
+      <w:proofErr w:type="gramStart"/>
       <w:r>
         <w:rPr>
           <w:i/>
@@ -773,7 +898,16 @@
           <w:iCs/>
           <w:lang w:val="en-US"/>
         </w:rPr>
-        <w:t>(); which will take an argument whose every instance form the referenced list must be removed.</w:t>
+        <w:t>(</w:t>
+      </w:r>
+      <w:proofErr w:type="gramEnd"/>
+      <w:r>
+        <w:rPr>
+          <w:i/>
+          <w:iCs/>
+          <w:lang w:val="en-US"/>
+        </w:rPr>
+        <w:t>); which will take an argument whose every instance form the referenced list must be removed.</w:t>
       </w:r>
       <w:r>
         <w:rPr>
@@ -1057,11 +1191,19 @@
                 <w:lang w:val="en-US"/>
               </w:rPr>
             </w:pPr>
-            <w:r>
-              <w:rPr>
-                <w:lang w:val="en-US"/>
-              </w:rPr>
-              <w:t>insert()</w:t>
+            <w:proofErr w:type="gramStart"/>
+            <w:r>
+              <w:rPr>
+                <w:lang w:val="en-US"/>
+              </w:rPr>
+              <w:t>insert(</w:t>
+            </w:r>
+            <w:proofErr w:type="gramEnd"/>
+            <w:r>
+              <w:rPr>
+                <w:lang w:val="en-US"/>
+              </w:rPr>
+              <w:t>)</w:t>
             </w:r>
           </w:p>
         </w:tc>
@@ -1081,37 +1223,7 @@
               <w:rPr>
                 <w:lang w:val="en-US"/>
               </w:rPr>
-              <w:t xml:space="preserve">Takes in an item as an argument and adds it to the beginning of the data </w:t>
-            </w:r>
-            <w:r>
-              <w:rPr>
-                <w:lang w:val="en-US"/>
-              </w:rPr>
-              <w:t>structures (</w:t>
-            </w:r>
-            <w:r>
-              <w:rPr>
-                <w:lang w:val="en-US"/>
-              </w:rPr>
-              <w:t xml:space="preserve">linked list) if a second </w:t>
-            </w:r>
-            <w:r>
-              <w:rPr>
-                <w:lang w:val="en-US"/>
-              </w:rPr>
-              <w:t xml:space="preserve">argument </w:t>
-            </w:r>
-            <w:r>
-              <w:rPr>
-                <w:lang w:val="en-US"/>
-              </w:rPr>
-              <w:t xml:space="preserve">as END is passed </w:t>
-            </w:r>
-            <w:r>
-              <w:rPr>
-                <w:lang w:val="en-US"/>
-              </w:rPr>
-              <w:t>then adds the item to the end of the list.</w:t>
+              <w:t>Takes in an item as an argument and adds it to the beginning of the data structures (linked list) if a second argument as END is passed then adds the item to the end of the list.</w:t>
             </w:r>
           </w:p>
         </w:tc>
@@ -1135,6 +1247,7 @@
               <w:t>(</w:t>
             </w:r>
             <w:proofErr w:type="spellStart"/>
+            <w:proofErr w:type="gramStart"/>
             <w:r>
               <w:rPr>
                 <w:lang w:val="en-US"/>
@@ -1142,6 +1255,7 @@
               <w:t>item,END</w:t>
             </w:r>
             <w:proofErr w:type="spellEnd"/>
+            <w:proofErr w:type="gramEnd"/>
             <w:r>
               <w:rPr>
                 <w:lang w:val="en-US"/>
@@ -1181,6 +1295,7 @@
               <w:t>(</w:t>
             </w:r>
             <w:proofErr w:type="spellStart"/>
+            <w:proofErr w:type="gramStart"/>
             <w:r>
               <w:rPr>
                 <w:lang w:val="en-US"/>
@@ -1188,6 +1303,7 @@
               <w:t>item,BEG</w:t>
             </w:r>
             <w:proofErr w:type="spellEnd"/>
+            <w:proofErr w:type="gramEnd"/>
             <w:r>
               <w:rPr>
                 <w:lang w:val="en-US"/>
@@ -1274,6 +1390,7 @@
               </w:rPr>
             </w:pPr>
             <w:proofErr w:type="spellStart"/>
+            <w:proofErr w:type="gramStart"/>
             <w:r>
               <w:rPr>
                 <w:lang w:val="en-US"/>
@@ -1285,7 +1402,14 @@
               <w:rPr>
                 <w:lang w:val="en-US"/>
               </w:rPr>
-              <w:t>()</w:t>
+              <w:t>(</w:t>
+            </w:r>
+            <w:proofErr w:type="gramEnd"/>
+            <w:r>
+              <w:rPr>
+                <w:lang w:val="en-US"/>
+              </w:rPr>
+              <w:t>)</w:t>
             </w:r>
           </w:p>
         </w:tc>
@@ -1328,6 +1452,7 @@
               <w:t>(</w:t>
             </w:r>
             <w:proofErr w:type="spellStart"/>
+            <w:proofErr w:type="gramStart"/>
             <w:r>
               <w:rPr>
                 <w:lang w:val="en-US"/>
@@ -1335,6 +1460,7 @@
               <w:t>item,index</w:t>
             </w:r>
             <w:proofErr w:type="spellEnd"/>
+            <w:proofErr w:type="gramEnd"/>
             <w:r>
               <w:rPr>
                 <w:lang w:val="en-US"/>
@@ -1421,6 +1547,7 @@
               </w:rPr>
             </w:pPr>
             <w:proofErr w:type="spellStart"/>
+            <w:proofErr w:type="gramStart"/>
             <w:r>
               <w:rPr>
                 <w:lang w:val="en-US"/>
@@ -1432,7 +1559,14 @@
               <w:rPr>
                 <w:lang w:val="en-US"/>
               </w:rPr>
-              <w:t>()</w:t>
+              <w:t>(</w:t>
+            </w:r>
+            <w:proofErr w:type="gramEnd"/>
+            <w:r>
+              <w:rPr>
+                <w:lang w:val="en-US"/>
+              </w:rPr>
+              <w:t>)</w:t>
             </w:r>
           </w:p>
         </w:tc>
@@ -1479,9 +1613,17 @@
               <w:rPr>
                 <w:lang w:val="en-US"/>
               </w:rPr>
-              <w:t>list_name,END</w:t>
+              <w:t>list_</w:t>
+            </w:r>
+            <w:proofErr w:type="gramStart"/>
+            <w:r>
+              <w:rPr>
+                <w:lang w:val="en-US"/>
+              </w:rPr>
+              <w:t>name,END</w:t>
             </w:r>
             <w:proofErr w:type="spellEnd"/>
+            <w:proofErr w:type="gramEnd"/>
             <w:r>
               <w:rPr>
                 <w:lang w:val="en-US"/>
@@ -1523,9 +1665,17 @@
               <w:rPr>
                 <w:lang w:val="en-US"/>
               </w:rPr>
-              <w:t>list_name,BEG</w:t>
+              <w:t>list_</w:t>
+            </w:r>
+            <w:proofErr w:type="gramStart"/>
+            <w:r>
+              <w:rPr>
+                <w:lang w:val="en-US"/>
+              </w:rPr>
+              <w:t>name,BEG</w:t>
             </w:r>
             <w:proofErr w:type="spellEnd"/>
+            <w:proofErr w:type="gramEnd"/>
             <w:r>
               <w:rPr>
                 <w:lang w:val="en-US"/>
@@ -1626,6 +1776,7 @@
               </w:rPr>
             </w:pPr>
             <w:proofErr w:type="spellStart"/>
+            <w:proofErr w:type="gramStart"/>
             <w:r>
               <w:rPr>
                 <w:lang w:val="en-US"/>
@@ -1637,7 +1788,14 @@
               <w:rPr>
                 <w:lang w:val="en-US"/>
               </w:rPr>
-              <w:t>()</w:t>
+              <w:t>(</w:t>
+            </w:r>
+            <w:proofErr w:type="gramEnd"/>
+            <w:r>
+              <w:rPr>
+                <w:lang w:val="en-US"/>
+              </w:rPr>
+              <w:t>)</w:t>
             </w:r>
           </w:p>
         </w:tc>
@@ -1684,9 +1842,17 @@
               <w:rPr>
                 <w:lang w:val="en-US"/>
               </w:rPr>
-              <w:t>list_name,index</w:t>
+              <w:t>list_</w:t>
+            </w:r>
+            <w:proofErr w:type="gramStart"/>
+            <w:r>
+              <w:rPr>
+                <w:lang w:val="en-US"/>
+              </w:rPr>
+              <w:t>name,index</w:t>
             </w:r>
             <w:proofErr w:type="spellEnd"/>
+            <w:proofErr w:type="gramEnd"/>
             <w:r>
               <w:rPr>
                 <w:lang w:val="en-US"/>
@@ -1772,11 +1938,19 @@
                 <w:lang w:val="en-US"/>
               </w:rPr>
             </w:pPr>
-            <w:r>
-              <w:rPr>
-                <w:lang w:val="en-US"/>
-              </w:rPr>
-              <w:t>remove()</w:t>
+            <w:proofErr w:type="gramStart"/>
+            <w:r>
+              <w:rPr>
+                <w:lang w:val="en-US"/>
+              </w:rPr>
+              <w:t>remove(</w:t>
+            </w:r>
+            <w:proofErr w:type="gramEnd"/>
+            <w:r>
+              <w:rPr>
+                <w:lang w:val="en-US"/>
+              </w:rPr>
+              <w:t>)</w:t>
             </w:r>
           </w:p>
         </w:tc>
@@ -1898,6 +2072,7 @@
               </w:rPr>
             </w:pPr>
             <w:proofErr w:type="spellStart"/>
+            <w:proofErr w:type="gramStart"/>
             <w:r>
               <w:rPr>
                 <w:lang w:val="en-US"/>
@@ -1909,7 +2084,14 @@
               <w:rPr>
                 <w:lang w:val="en-US"/>
               </w:rPr>
-              <w:t>()</w:t>
+              <w:t>(</w:t>
+            </w:r>
+            <w:proofErr w:type="gramEnd"/>
+            <w:r>
+              <w:rPr>
+                <w:lang w:val="en-US"/>
+              </w:rPr>
+              <w:t>)</w:t>
             </w:r>
           </w:p>
         </w:tc>
@@ -2031,6 +2213,7 @@
               </w:rPr>
             </w:pPr>
             <w:proofErr w:type="spellStart"/>
+            <w:proofErr w:type="gramStart"/>
             <w:r>
               <w:rPr>
                 <w:lang w:val="en-US"/>
@@ -2042,7 +2225,14 @@
               <w:rPr>
                 <w:lang w:val="en-US"/>
               </w:rPr>
-              <w:t>()</w:t>
+              <w:t>(</w:t>
+            </w:r>
+            <w:proofErr w:type="gramEnd"/>
+            <w:r>
+              <w:rPr>
+                <w:lang w:val="en-US"/>
+              </w:rPr>
+              <w:t>)</w:t>
             </w:r>
           </w:p>
         </w:tc>
@@ -2058,6 +2248,12 @@
                 <w:lang w:val="en-US"/>
               </w:rPr>
             </w:pPr>
+            <w:r>
+              <w:rPr>
+                <w:lang w:val="en-US"/>
+              </w:rPr>
+              <w:t>--</w:t>
+            </w:r>
           </w:p>
         </w:tc>
         <w:tc>
@@ -2072,6 +2268,12 @@
                 <w:lang w:val="en-US"/>
               </w:rPr>
             </w:pPr>
+            <w:r>
+              <w:rPr>
+                <w:lang w:val="en-US"/>
+              </w:rPr>
+              <w:t>--</w:t>
+            </w:r>
           </w:p>
         </w:tc>
         <w:tc>
@@ -2086,6 +2288,12 @@
                 <w:lang w:val="en-US"/>
               </w:rPr>
             </w:pPr>
+            <w:r>
+              <w:rPr>
+                <w:lang w:val="en-US"/>
+              </w:rPr>
+              <w:t>--</w:t>
+            </w:r>
           </w:p>
         </w:tc>
         <w:tc>
@@ -2100,6 +2308,12 @@
                 <w:lang w:val="en-US"/>
               </w:rPr>
             </w:pPr>
+            <w:r>
+              <w:rPr>
+                <w:lang w:val="en-US"/>
+              </w:rPr>
+              <w:t>--</w:t>
+            </w:r>
           </w:p>
         </w:tc>
       </w:tr>
@@ -2140,6 +2354,7 @@
               </w:rPr>
             </w:pPr>
             <w:proofErr w:type="spellStart"/>
+            <w:proofErr w:type="gramStart"/>
             <w:r>
               <w:rPr>
                 <w:lang w:val="en-US"/>
@@ -2151,7 +2366,14 @@
               <w:rPr>
                 <w:lang w:val="en-US"/>
               </w:rPr>
-              <w:t>()</w:t>
+              <w:t>(</w:t>
+            </w:r>
+            <w:proofErr w:type="gramEnd"/>
+            <w:r>
+              <w:rPr>
+                <w:lang w:val="en-US"/>
+              </w:rPr>
+              <w:t>)</w:t>
             </w:r>
           </w:p>
         </w:tc>
@@ -2167,6 +2389,12 @@
                 <w:lang w:val="en-US"/>
               </w:rPr>
             </w:pPr>
+            <w:r>
+              <w:rPr>
+                <w:lang w:val="en-US"/>
+              </w:rPr>
+              <w:t>--</w:t>
+            </w:r>
           </w:p>
         </w:tc>
         <w:tc>
@@ -2181,6 +2409,12 @@
                 <w:lang w:val="en-US"/>
               </w:rPr>
             </w:pPr>
+            <w:r>
+              <w:rPr>
+                <w:lang w:val="en-US"/>
+              </w:rPr>
+              <w:t>--</w:t>
+            </w:r>
           </w:p>
         </w:tc>
         <w:tc>
@@ -2195,6 +2429,12 @@
                 <w:lang w:val="en-US"/>
               </w:rPr>
             </w:pPr>
+            <w:r>
+              <w:rPr>
+                <w:lang w:val="en-US"/>
+              </w:rPr>
+              <w:t>--</w:t>
+            </w:r>
           </w:p>
         </w:tc>
         <w:tc>
@@ -2209,6 +2449,12 @@
                 <w:lang w:val="en-US"/>
               </w:rPr>
             </w:pPr>
+            <w:r>
+              <w:rPr>
+                <w:lang w:val="en-US"/>
+              </w:rPr>
+              <w:t>--</w:t>
+            </w:r>
           </w:p>
         </w:tc>
       </w:tr>
@@ -2249,6 +2495,7 @@
               </w:rPr>
             </w:pPr>
             <w:proofErr w:type="spellStart"/>
+            <w:proofErr w:type="gramStart"/>
             <w:r>
               <w:rPr>
                 <w:lang w:val="en-US"/>
@@ -2260,7 +2507,14 @@
               <w:rPr>
                 <w:lang w:val="en-US"/>
               </w:rPr>
-              <w:t>()</w:t>
+              <w:t>(</w:t>
+            </w:r>
+            <w:proofErr w:type="gramEnd"/>
+            <w:r>
+              <w:rPr>
+                <w:lang w:val="en-US"/>
+              </w:rPr>
+              <w:t>)</w:t>
             </w:r>
           </w:p>
         </w:tc>
@@ -2342,6 +2596,141 @@
               </w:rPr>
               <w:t>DONE</w:t>
             </w:r>
+          </w:p>
+        </w:tc>
+      </w:tr>
+      <w:tr>
+        <w:trPr>
+          <w:trHeight w:val="318"/>
+        </w:trPr>
+        <w:tc>
+          <w:tcPr>
+            <w:tcW w:w="852" w:type="dxa"/>
+          </w:tcPr>
+          <w:p>
+            <w:pPr>
+              <w:pStyle w:val="ListParagraph"/>
+              <w:ind w:left="0"/>
+              <w:rPr>
+                <w:lang w:val="en-US"/>
+              </w:rPr>
+            </w:pPr>
+            <w:r>
+              <w:rPr>
+                <w:lang w:val="en-US"/>
+              </w:rPr>
+              <w:t>10</w:t>
+            </w:r>
+          </w:p>
+        </w:tc>
+        <w:tc>
+          <w:tcPr>
+            <w:tcW w:w="2264" w:type="dxa"/>
+          </w:tcPr>
+          <w:p>
+            <w:pPr>
+              <w:pStyle w:val="ListParagraph"/>
+              <w:ind w:left="0"/>
+              <w:rPr>
+                <w:lang w:val="en-US"/>
+              </w:rPr>
+            </w:pPr>
+            <w:proofErr w:type="spellStart"/>
+            <w:proofErr w:type="gramStart"/>
+            <w:r>
+              <w:rPr>
+                <w:lang w:val="en-US"/>
+              </w:rPr>
+              <w:t>ToUpperCase</w:t>
+            </w:r>
+            <w:proofErr w:type="spellEnd"/>
+            <w:r>
+              <w:rPr>
+                <w:lang w:val="en-US"/>
+              </w:rPr>
+              <w:t>(</w:t>
+            </w:r>
+            <w:proofErr w:type="gramEnd"/>
+            <w:r>
+              <w:rPr>
+                <w:lang w:val="en-US"/>
+              </w:rPr>
+              <w:t>)</w:t>
+            </w:r>
+          </w:p>
+        </w:tc>
+        <w:tc>
+          <w:tcPr>
+            <w:tcW w:w="2329" w:type="dxa"/>
+          </w:tcPr>
+          <w:p>
+            <w:pPr>
+              <w:pStyle w:val="ListParagraph"/>
+              <w:ind w:left="0"/>
+              <w:rPr>
+                <w:lang w:val="en-US"/>
+              </w:rPr>
+            </w:pPr>
+            <w:r>
+              <w:rPr>
+                <w:lang w:val="en-US"/>
+              </w:rPr>
+              <w:t>Will convert the string into upper case of language</w:t>
+            </w:r>
+          </w:p>
+        </w:tc>
+        <w:tc>
+          <w:tcPr>
+            <w:tcW w:w="1879" w:type="dxa"/>
+          </w:tcPr>
+          <w:p>
+            <w:pPr>
+              <w:pStyle w:val="ListParagraph"/>
+              <w:ind w:left="0"/>
+              <w:rPr>
+                <w:lang w:val="en-US"/>
+              </w:rPr>
+            </w:pPr>
+            <w:r>
+              <w:rPr>
+                <w:lang w:val="en-US"/>
+              </w:rPr>
+              <w:t>-</w:t>
+            </w:r>
+          </w:p>
+        </w:tc>
+        <w:tc>
+          <w:tcPr>
+            <w:tcW w:w="1628" w:type="dxa"/>
+          </w:tcPr>
+          <w:p>
+            <w:pPr>
+              <w:pStyle w:val="ListParagraph"/>
+              <w:ind w:left="0"/>
+              <w:rPr>
+                <w:lang w:val="en-US"/>
+              </w:rPr>
+            </w:pPr>
+            <w:r>
+              <w:rPr>
+                <w:lang w:val="en-US"/>
+              </w:rPr>
+              <w:t>void</w:t>
+            </w:r>
+          </w:p>
+        </w:tc>
+        <w:tc>
+          <w:tcPr>
+            <w:tcW w:w="1536" w:type="dxa"/>
+          </w:tcPr>
+          <w:p>
+            <w:pPr>
+              <w:pStyle w:val="ListParagraph"/>
+              <w:ind w:left="0"/>
+              <w:rPr>
+                <w:lang w:val="en-US"/>
+              </w:rPr>
+            </w:pPr>
           </w:p>
         </w:tc>
       </w:tr>

</xml_diff>